<commit_message>
chỉnh sửa các diagrams tài liệu
</commit_message>
<xml_diff>
--- a/Documents/2020_4_applicationdevelopment_ooad_NHOM14.docx
+++ b/Documents/2020_4_applicationdevelopment_ooad_NHOM14.docx
@@ -1,6 +1,6 @@
 
 <file path=word/document.xml><?xml version="1.0" encoding="utf-8"?>
-<w:document xmlns:wpc="http://schemas.microsoft.com/office/word/2010/wordprocessingCanvas" xmlns:mc="http://schemas.openxmlformats.org/markup-compatibility/2006" xmlns:o="urn:schemas-microsoft-com:office:office" xmlns:r="http://schemas.openxmlformats.org/officeDocument/2006/relationships" xmlns:m="http://schemas.openxmlformats.org/officeDocument/2006/math" xmlns:v="urn:schemas-microsoft-com:vml" xmlns:wp14="http://schemas.microsoft.com/office/word/2010/wordprocessingDrawing" xmlns:wp="http://schemas.openxmlformats.org/drawingml/2006/wordprocessingDrawing" xmlns:w10="urn:schemas-microsoft-com:office:word" xmlns:w="http://schemas.openxmlformats.org/wordprocessingml/2006/main" xmlns:w14="http://schemas.microsoft.com/office/word/2010/wordml" xmlns:w15="http://schemas.microsoft.com/office/word/2012/wordml" xmlns:wpg="http://schemas.microsoft.com/office/word/2010/wordprocessingGroup" xmlns:wpi="http://schemas.microsoft.com/office/word/2010/wordprocessingInk" xmlns:wne="http://schemas.microsoft.com/office/word/2006/wordml" xmlns:wps="http://schemas.microsoft.com/office/word/2010/wordprocessingShape" mc:Ignorable="w14 w15 wp14">
+<w:document xmlns:wpc="http://schemas.microsoft.com/office/word/2010/wordprocessingCanvas" xmlns:cx="http://schemas.microsoft.com/office/drawing/2014/chartex" xmlns:cx1="http://schemas.microsoft.com/office/drawing/2015/9/8/chartex" xmlns:cx2="http://schemas.microsoft.com/office/drawing/2015/10/21/chartex" xmlns:cx3="http://schemas.microsoft.com/office/drawing/2016/5/9/chartex" xmlns:cx4="http://schemas.microsoft.com/office/drawing/2016/5/10/chartex" xmlns:cx5="http://schemas.microsoft.com/office/drawing/2016/5/11/chartex" xmlns:cx6="http://schemas.microsoft.com/office/drawing/2016/5/12/chartex" xmlns:cx7="http://schemas.microsoft.com/office/drawing/2016/5/13/chartex" xmlns:cx8="http://schemas.microsoft.com/office/drawing/2016/5/14/chartex" xmlns:mc="http://schemas.openxmlformats.org/markup-compatibility/2006" xmlns:aink="http://schemas.microsoft.com/office/drawing/2016/ink" xmlns:am3d="http://schemas.microsoft.com/office/drawing/2017/model3d" xmlns:o="urn:schemas-microsoft-com:office:office" xmlns:r="http://schemas.openxmlformats.org/officeDocument/2006/relationships" xmlns:m="http://schemas.openxmlformats.org/officeDocument/2006/math" xmlns:v="urn:schemas-microsoft-com:vml" xmlns:wp14="http://schemas.microsoft.com/office/word/2010/wordprocessingDrawing" xmlns:wp="http://schemas.openxmlformats.org/drawingml/2006/wordprocessingDrawing" xmlns:w10="urn:schemas-microsoft-com:office:word" xmlns:w="http://schemas.openxmlformats.org/wordprocessingml/2006/main" xmlns:w14="http://schemas.microsoft.com/office/word/2010/wordml" xmlns:w15="http://schemas.microsoft.com/office/word/2012/wordml" xmlns:w16cex="http://schemas.microsoft.com/office/word/2018/wordml/cex" xmlns:w16cid="http://schemas.microsoft.com/office/word/2016/wordml/cid" xmlns:w16="http://schemas.microsoft.com/office/word/2018/wordml" xmlns:w16se="http://schemas.microsoft.com/office/word/2015/wordml/symex" xmlns:wpg="http://schemas.microsoft.com/office/word/2010/wordprocessingGroup" xmlns:wpi="http://schemas.microsoft.com/office/word/2010/wordprocessingInk" xmlns:wne="http://schemas.microsoft.com/office/word/2006/wordml" xmlns:wps="http://schemas.microsoft.com/office/word/2010/wordprocessingShape" mc:Ignorable="w14 w15 w16se w16cid w16 w16cex wp14">
   <w:body>
     <w:p>
       <w:pPr>
@@ -233,10 +233,10 @@
           <w:noProof/>
         </w:rPr>
         <w:drawing>
-          <wp:inline distT="0" distB="0" distL="0" distR="0" wp14:anchorId="2DFB821C" wp14:editId="17A8912A">
-            <wp:extent cx="6511925" cy="5301615"/>
-            <wp:effectExtent l="0" t="0" r="3175" b="0"/>
-            <wp:docPr id="3" name="Picture 3"/>
+          <wp:inline distT="0" distB="0" distL="0" distR="0" wp14:anchorId="702E9B3A" wp14:editId="10BEF54C">
+            <wp:extent cx="6511925" cy="4585970"/>
+            <wp:effectExtent l="0" t="0" r="3175" b="5080"/>
+            <wp:docPr id="4" name="Picture 4"/>
             <wp:cNvGraphicFramePr>
               <a:graphicFrameLocks xmlns:a="http://schemas.openxmlformats.org/drawingml/2006/main" noChangeAspect="1"/>
             </wp:cNvGraphicFramePr>
@@ -256,7 +256,7 @@
                   <pic:spPr>
                     <a:xfrm>
                       <a:off x="0" y="0"/>
-                      <a:ext cx="6511925" cy="5301615"/>
+                      <a:ext cx="6511925" cy="4585970"/>
                     </a:xfrm>
                     <a:prstGeom prst="rect">
                       <a:avLst/>
@@ -319,10 +319,10 @@
         </w:rPr>
         <w:lastRenderedPageBreak/>
         <w:drawing>
-          <wp:inline distT="0" distB="0" distL="0" distR="0">
-            <wp:extent cx="6511925" cy="4923880"/>
+          <wp:inline distT="0" distB="0" distL="0" distR="0" wp14:anchorId="3F5DAF6A" wp14:editId="622BB828">
+            <wp:extent cx="6511925" cy="4689475"/>
             <wp:effectExtent l="0" t="0" r="3175" b="0"/>
-            <wp:docPr id="2" name="Picture 2" descr="https://scontent.fhan2-2.fna.fbcdn.net/v/t1.15752-9/93865586_1101863416845314_9018163954060361728_n.png?_nc_cat=111&amp;_nc_sid=b96e70&amp;_nc_ohc=ZpblTg3A208AX-l81du&amp;_nc_ht=scontent.fhan2-2.fna&amp;oh=a68ba6a1c3f1cadfe176f2c3c04302ec&amp;oe=5EC441F7"/>
+            <wp:docPr id="5" name="Picture 5"/>
             <wp:cNvGraphicFramePr>
               <a:graphicFrameLocks xmlns:a="http://schemas.openxmlformats.org/drawingml/2006/main" noChangeAspect="1"/>
             </wp:cNvGraphicFramePr>
@@ -330,36 +330,23 @@
               <a:graphicData uri="http://schemas.openxmlformats.org/drawingml/2006/picture">
                 <pic:pic xmlns:pic="http://schemas.openxmlformats.org/drawingml/2006/picture">
                   <pic:nvPicPr>
-                    <pic:cNvPr id="0" name="Picture 1" descr="https://scontent.fhan2-2.fna.fbcdn.net/v/t1.15752-9/93865586_1101863416845314_9018163954060361728_n.png?_nc_cat=111&amp;_nc_sid=b96e70&amp;_nc_ohc=ZpblTg3A208AX-l81du&amp;_nc_ht=scontent.fhan2-2.fna&amp;oh=a68ba6a1c3f1cadfe176f2c3c04302ec&amp;oe=5EC441F7"/>
-                    <pic:cNvPicPr>
-                      <a:picLocks noChangeAspect="1" noChangeArrowheads="1"/>
-                    </pic:cNvPicPr>
+                    <pic:cNvPr id="1" name=""/>
+                    <pic:cNvPicPr/>
                   </pic:nvPicPr>
                   <pic:blipFill>
-                    <a:blip r:embed="rId8">
-                      <a:extLst>
-                        <a:ext uri="{28A0092B-C50C-407E-A947-70E740481C1C}">
-                          <a14:useLocalDpi xmlns:a14="http://schemas.microsoft.com/office/drawing/2010/main" val="0"/>
-                        </a:ext>
-                      </a:extLst>
-                    </a:blip>
-                    <a:srcRect/>
+                    <a:blip r:embed="rId8"/>
                     <a:stretch>
                       <a:fillRect/>
                     </a:stretch>
                   </pic:blipFill>
-                  <pic:spPr bwMode="auto">
+                  <pic:spPr>
                     <a:xfrm>
                       <a:off x="0" y="0"/>
-                      <a:ext cx="6511925" cy="4923880"/>
+                      <a:ext cx="6511925" cy="4689475"/>
                     </a:xfrm>
                     <a:prstGeom prst="rect">
                       <a:avLst/>
                     </a:prstGeom>
-                    <a:noFill/>
-                    <a:ln>
-                      <a:noFill/>
-                    </a:ln>
                   </pic:spPr>
                 </pic:pic>
               </a:graphicData>
@@ -370,10 +357,7 @@
     </w:p>
     <w:p/>
     <w:p/>
-    <w:p>
-      <w:bookmarkStart w:id="0" w:name="_GoBack"/>
-      <w:bookmarkEnd w:id="0"/>
-    </w:p>
+    <w:p/>
     <w:sectPr>
       <w:footerReference w:type="default" r:id="rId9"/>
       <w:pgSz w:w="12240" w:h="15840"/>
@@ -386,7 +370,7 @@
 </file>
 
 <file path=word/endnotes.xml><?xml version="1.0" encoding="utf-8"?>
-<w:endnotes xmlns:wpc="http://schemas.microsoft.com/office/word/2010/wordprocessingCanvas" xmlns:mc="http://schemas.openxmlformats.org/markup-compatibility/2006" xmlns:o="urn:schemas-microsoft-com:office:office" xmlns:r="http://schemas.openxmlformats.org/officeDocument/2006/relationships" xmlns:m="http://schemas.openxmlformats.org/officeDocument/2006/math" xmlns:v="urn:schemas-microsoft-com:vml" xmlns:wp14="http://schemas.microsoft.com/office/word/2010/wordprocessingDrawing" xmlns:wp="http://schemas.openxmlformats.org/drawingml/2006/wordprocessingDrawing" xmlns:w10="urn:schemas-microsoft-com:office:word" xmlns:w="http://schemas.openxmlformats.org/wordprocessingml/2006/main" xmlns:w14="http://schemas.microsoft.com/office/word/2010/wordml" xmlns:w15="http://schemas.microsoft.com/office/word/2012/wordml" xmlns:wpg="http://schemas.microsoft.com/office/word/2010/wordprocessingGroup" xmlns:wpi="http://schemas.microsoft.com/office/word/2010/wordprocessingInk" xmlns:wne="http://schemas.microsoft.com/office/word/2006/wordml" xmlns:wps="http://schemas.microsoft.com/office/word/2010/wordprocessingShape" mc:Ignorable="w14 w15 wp14">
+<w:endnotes xmlns:wpc="http://schemas.microsoft.com/office/word/2010/wordprocessingCanvas" xmlns:cx="http://schemas.microsoft.com/office/drawing/2014/chartex" xmlns:cx1="http://schemas.microsoft.com/office/drawing/2015/9/8/chartex" xmlns:cx2="http://schemas.microsoft.com/office/drawing/2015/10/21/chartex" xmlns:cx3="http://schemas.microsoft.com/office/drawing/2016/5/9/chartex" xmlns:cx4="http://schemas.microsoft.com/office/drawing/2016/5/10/chartex" xmlns:cx5="http://schemas.microsoft.com/office/drawing/2016/5/11/chartex" xmlns:cx6="http://schemas.microsoft.com/office/drawing/2016/5/12/chartex" xmlns:cx7="http://schemas.microsoft.com/office/drawing/2016/5/13/chartex" xmlns:cx8="http://schemas.microsoft.com/office/drawing/2016/5/14/chartex" xmlns:mc="http://schemas.openxmlformats.org/markup-compatibility/2006" xmlns:aink="http://schemas.microsoft.com/office/drawing/2016/ink" xmlns:am3d="http://schemas.microsoft.com/office/drawing/2017/model3d" xmlns:o="urn:schemas-microsoft-com:office:office" xmlns:r="http://schemas.openxmlformats.org/officeDocument/2006/relationships" xmlns:m="http://schemas.openxmlformats.org/officeDocument/2006/math" xmlns:v="urn:schemas-microsoft-com:vml" xmlns:wp14="http://schemas.microsoft.com/office/word/2010/wordprocessingDrawing" xmlns:wp="http://schemas.openxmlformats.org/drawingml/2006/wordprocessingDrawing" xmlns:w10="urn:schemas-microsoft-com:office:word" xmlns:w="http://schemas.openxmlformats.org/wordprocessingml/2006/main" xmlns:w14="http://schemas.microsoft.com/office/word/2010/wordml" xmlns:w15="http://schemas.microsoft.com/office/word/2012/wordml" xmlns:w16cex="http://schemas.microsoft.com/office/word/2018/wordml/cex" xmlns:w16cid="http://schemas.microsoft.com/office/word/2016/wordml/cid" xmlns:w16="http://schemas.microsoft.com/office/word/2018/wordml" xmlns:w16se="http://schemas.microsoft.com/office/word/2015/wordml/symex" xmlns:wpg="http://schemas.microsoft.com/office/word/2010/wordprocessingGroup" xmlns:wpi="http://schemas.microsoft.com/office/word/2010/wordprocessingInk" xmlns:wne="http://schemas.microsoft.com/office/word/2006/wordml" xmlns:wps="http://schemas.microsoft.com/office/word/2010/wordprocessingShape" mc:Ignorable="w14 w15 w16se w16cid w16 w16cex wp14">
   <w:endnote w:type="separator" w:id="-1">
     <w:p>
       <w:pPr>
@@ -411,7 +395,7 @@
 </file>
 
 <file path=word/footer1.xml><?xml version="1.0" encoding="utf-8"?>
-<w:ftr xmlns:wpc="http://schemas.microsoft.com/office/word/2010/wordprocessingCanvas" xmlns:mc="http://schemas.openxmlformats.org/markup-compatibility/2006" xmlns:o="urn:schemas-microsoft-com:office:office" xmlns:r="http://schemas.openxmlformats.org/officeDocument/2006/relationships" xmlns:m="http://schemas.openxmlformats.org/officeDocument/2006/math" xmlns:v="urn:schemas-microsoft-com:vml" xmlns:wp14="http://schemas.microsoft.com/office/word/2010/wordprocessingDrawing" xmlns:wp="http://schemas.openxmlformats.org/drawingml/2006/wordprocessingDrawing" xmlns:w10="urn:schemas-microsoft-com:office:word" xmlns:w="http://schemas.openxmlformats.org/wordprocessingml/2006/main" xmlns:w14="http://schemas.microsoft.com/office/word/2010/wordml" xmlns:w15="http://schemas.microsoft.com/office/word/2012/wordml" xmlns:wpg="http://schemas.microsoft.com/office/word/2010/wordprocessingGroup" xmlns:wpi="http://schemas.microsoft.com/office/word/2010/wordprocessingInk" xmlns:wne="http://schemas.microsoft.com/office/word/2006/wordml" xmlns:wps="http://schemas.microsoft.com/office/word/2010/wordprocessingShape" mc:Ignorable="w14 w15 wp14">
+<w:ftr xmlns:wpc="http://schemas.microsoft.com/office/word/2010/wordprocessingCanvas" xmlns:cx="http://schemas.microsoft.com/office/drawing/2014/chartex" xmlns:cx1="http://schemas.microsoft.com/office/drawing/2015/9/8/chartex" xmlns:cx2="http://schemas.microsoft.com/office/drawing/2015/10/21/chartex" xmlns:cx3="http://schemas.microsoft.com/office/drawing/2016/5/9/chartex" xmlns:cx4="http://schemas.microsoft.com/office/drawing/2016/5/10/chartex" xmlns:cx5="http://schemas.microsoft.com/office/drawing/2016/5/11/chartex" xmlns:cx6="http://schemas.microsoft.com/office/drawing/2016/5/12/chartex" xmlns:cx7="http://schemas.microsoft.com/office/drawing/2016/5/13/chartex" xmlns:cx8="http://schemas.microsoft.com/office/drawing/2016/5/14/chartex" xmlns:mc="http://schemas.openxmlformats.org/markup-compatibility/2006" xmlns:aink="http://schemas.microsoft.com/office/drawing/2016/ink" xmlns:am3d="http://schemas.microsoft.com/office/drawing/2017/model3d" xmlns:o="urn:schemas-microsoft-com:office:office" xmlns:r="http://schemas.openxmlformats.org/officeDocument/2006/relationships" xmlns:m="http://schemas.openxmlformats.org/officeDocument/2006/math" xmlns:v="urn:schemas-microsoft-com:vml" xmlns:wp14="http://schemas.microsoft.com/office/word/2010/wordprocessingDrawing" xmlns:wp="http://schemas.openxmlformats.org/drawingml/2006/wordprocessingDrawing" xmlns:w10="urn:schemas-microsoft-com:office:word" xmlns:w="http://schemas.openxmlformats.org/wordprocessingml/2006/main" xmlns:w14="http://schemas.microsoft.com/office/word/2010/wordml" xmlns:w15="http://schemas.microsoft.com/office/word/2012/wordml" xmlns:w16cex="http://schemas.microsoft.com/office/word/2018/wordml/cex" xmlns:w16cid="http://schemas.microsoft.com/office/word/2016/wordml/cid" xmlns:w16="http://schemas.microsoft.com/office/word/2018/wordml" xmlns:w16se="http://schemas.microsoft.com/office/word/2015/wordml/symex" xmlns:wpg="http://schemas.microsoft.com/office/word/2010/wordprocessingGroup" xmlns:wpi="http://schemas.microsoft.com/office/word/2010/wordprocessingInk" xmlns:wne="http://schemas.microsoft.com/office/word/2006/wordml" xmlns:wps="http://schemas.microsoft.com/office/word/2010/wordprocessingShape" mc:Ignorable="w14 w15 w16se w16cid w16 w16cex wp14">
   <w:p>
     <w:pPr>
       <w:pBdr>
@@ -517,7 +501,7 @@
       <mc:AlternateContent>
         <mc:Choice Requires="wps">
           <w:drawing>
-            <wp:anchor distT="0" distB="0" distL="114300" distR="114300" simplePos="0" relativeHeight="251658240" behindDoc="0" locked="0" layoutInCell="1" hidden="0" allowOverlap="1">
+            <wp:anchor distT="0" distB="0" distL="114300" distR="114300" simplePos="0" relativeHeight="251658240" behindDoc="0" locked="0" layoutInCell="1" hidden="0" allowOverlap="1" wp14:anchorId="4DFDD186" wp14:editId="1D5BF12D">
               <wp:simplePos x="0" y="0"/>
               <wp:positionH relativeFrom="margin">
                 <wp:posOffset>12701</wp:posOffset>
@@ -562,7 +546,7 @@
         </mc:Choice>
         <mc:Fallback>
           <w:pict>
-            <v:shapetype w14:anchorId="32ECC28D" id="_x0000_t32" coordsize="21600,21600" o:spt="32" o:oned="t" path="m,l21600,21600e" filled="f">
+            <v:shapetype w14:anchorId="46F28871" id="_x0000_t32" coordsize="21600,21600" o:spt="32" o:oned="t" path="m,l21600,21600e" filled="f">
               <v:path arrowok="t" fillok="f" o:connecttype="none"/>
               <o:lock v:ext="edit" shapetype="t"/>
             </v:shapetype>
@@ -598,7 +582,7 @@
 </file>
 
 <file path=word/footnotes.xml><?xml version="1.0" encoding="utf-8"?>
-<w:footnotes xmlns:wpc="http://schemas.microsoft.com/office/word/2010/wordprocessingCanvas" xmlns:mc="http://schemas.openxmlformats.org/markup-compatibility/2006" xmlns:o="urn:schemas-microsoft-com:office:office" xmlns:r="http://schemas.openxmlformats.org/officeDocument/2006/relationships" xmlns:m="http://schemas.openxmlformats.org/officeDocument/2006/math" xmlns:v="urn:schemas-microsoft-com:vml" xmlns:wp14="http://schemas.microsoft.com/office/word/2010/wordprocessingDrawing" xmlns:wp="http://schemas.openxmlformats.org/drawingml/2006/wordprocessingDrawing" xmlns:w10="urn:schemas-microsoft-com:office:word" xmlns:w="http://schemas.openxmlformats.org/wordprocessingml/2006/main" xmlns:w14="http://schemas.microsoft.com/office/word/2010/wordml" xmlns:w15="http://schemas.microsoft.com/office/word/2012/wordml" xmlns:wpg="http://schemas.microsoft.com/office/word/2010/wordprocessingGroup" xmlns:wpi="http://schemas.microsoft.com/office/word/2010/wordprocessingInk" xmlns:wne="http://schemas.microsoft.com/office/word/2006/wordml" xmlns:wps="http://schemas.microsoft.com/office/word/2010/wordprocessingShape" mc:Ignorable="w14 w15 wp14">
+<w:footnotes xmlns:wpc="http://schemas.microsoft.com/office/word/2010/wordprocessingCanvas" xmlns:cx="http://schemas.microsoft.com/office/drawing/2014/chartex" xmlns:cx1="http://schemas.microsoft.com/office/drawing/2015/9/8/chartex" xmlns:cx2="http://schemas.microsoft.com/office/drawing/2015/10/21/chartex" xmlns:cx3="http://schemas.microsoft.com/office/drawing/2016/5/9/chartex" xmlns:cx4="http://schemas.microsoft.com/office/drawing/2016/5/10/chartex" xmlns:cx5="http://schemas.microsoft.com/office/drawing/2016/5/11/chartex" xmlns:cx6="http://schemas.microsoft.com/office/drawing/2016/5/12/chartex" xmlns:cx7="http://schemas.microsoft.com/office/drawing/2016/5/13/chartex" xmlns:cx8="http://schemas.microsoft.com/office/drawing/2016/5/14/chartex" xmlns:mc="http://schemas.openxmlformats.org/markup-compatibility/2006" xmlns:aink="http://schemas.microsoft.com/office/drawing/2016/ink" xmlns:am3d="http://schemas.microsoft.com/office/drawing/2017/model3d" xmlns:o="urn:schemas-microsoft-com:office:office" xmlns:r="http://schemas.openxmlformats.org/officeDocument/2006/relationships" xmlns:m="http://schemas.openxmlformats.org/officeDocument/2006/math" xmlns:v="urn:schemas-microsoft-com:vml" xmlns:wp14="http://schemas.microsoft.com/office/word/2010/wordprocessingDrawing" xmlns:wp="http://schemas.openxmlformats.org/drawingml/2006/wordprocessingDrawing" xmlns:w10="urn:schemas-microsoft-com:office:word" xmlns:w="http://schemas.openxmlformats.org/wordprocessingml/2006/main" xmlns:w14="http://schemas.microsoft.com/office/word/2010/wordml" xmlns:w15="http://schemas.microsoft.com/office/word/2012/wordml" xmlns:w16cex="http://schemas.microsoft.com/office/word/2018/wordml/cex" xmlns:w16cid="http://schemas.microsoft.com/office/word/2016/wordml/cid" xmlns:w16="http://schemas.microsoft.com/office/word/2018/wordml" xmlns:w16se="http://schemas.microsoft.com/office/word/2015/wordml/symex" xmlns:wpg="http://schemas.microsoft.com/office/word/2010/wordprocessingGroup" xmlns:wpi="http://schemas.microsoft.com/office/word/2010/wordprocessingInk" xmlns:wne="http://schemas.microsoft.com/office/word/2006/wordml" xmlns:wps="http://schemas.microsoft.com/office/word/2010/wordprocessingShape" mc:Ignorable="w14 w15 w16se w16cid w16 w16cex wp14">
   <w:footnote w:type="separator" w:id="-1">
     <w:p>
       <w:pPr>
@@ -623,7 +607,7 @@
 </file>
 
 <file path=word/numbering.xml><?xml version="1.0" encoding="utf-8"?>
-<w:numbering xmlns:wpc="http://schemas.microsoft.com/office/word/2010/wordprocessingCanvas" xmlns:mc="http://schemas.openxmlformats.org/markup-compatibility/2006" xmlns:o="urn:schemas-microsoft-com:office:office" xmlns:r="http://schemas.openxmlformats.org/officeDocument/2006/relationships" xmlns:m="http://schemas.openxmlformats.org/officeDocument/2006/math" xmlns:v="urn:schemas-microsoft-com:vml" xmlns:wp14="http://schemas.microsoft.com/office/word/2010/wordprocessingDrawing" xmlns:wp="http://schemas.openxmlformats.org/drawingml/2006/wordprocessingDrawing" xmlns:w10="urn:schemas-microsoft-com:office:word" xmlns:w="http://schemas.openxmlformats.org/wordprocessingml/2006/main" xmlns:w14="http://schemas.microsoft.com/office/word/2010/wordml" xmlns:w15="http://schemas.microsoft.com/office/word/2012/wordml" xmlns:wpg="http://schemas.microsoft.com/office/word/2010/wordprocessingGroup" xmlns:wpi="http://schemas.microsoft.com/office/word/2010/wordprocessingInk" xmlns:wne="http://schemas.microsoft.com/office/word/2006/wordml" xmlns:wps="http://schemas.microsoft.com/office/word/2010/wordprocessingShape" mc:Ignorable="w14 w15 wp14">
+<w:numbering xmlns:wpc="http://schemas.microsoft.com/office/word/2010/wordprocessingCanvas" xmlns:cx="http://schemas.microsoft.com/office/drawing/2014/chartex" xmlns:cx1="http://schemas.microsoft.com/office/drawing/2015/9/8/chartex" xmlns:cx2="http://schemas.microsoft.com/office/drawing/2015/10/21/chartex" xmlns:cx3="http://schemas.microsoft.com/office/drawing/2016/5/9/chartex" xmlns:cx4="http://schemas.microsoft.com/office/drawing/2016/5/10/chartex" xmlns:cx5="http://schemas.microsoft.com/office/drawing/2016/5/11/chartex" xmlns:cx6="http://schemas.microsoft.com/office/drawing/2016/5/12/chartex" xmlns:cx7="http://schemas.microsoft.com/office/drawing/2016/5/13/chartex" xmlns:cx8="http://schemas.microsoft.com/office/drawing/2016/5/14/chartex" xmlns:mc="http://schemas.openxmlformats.org/markup-compatibility/2006" xmlns:aink="http://schemas.microsoft.com/office/drawing/2016/ink" xmlns:am3d="http://schemas.microsoft.com/office/drawing/2017/model3d" xmlns:o="urn:schemas-microsoft-com:office:office" xmlns:r="http://schemas.openxmlformats.org/officeDocument/2006/relationships" xmlns:m="http://schemas.openxmlformats.org/officeDocument/2006/math" xmlns:v="urn:schemas-microsoft-com:vml" xmlns:wp14="http://schemas.microsoft.com/office/word/2010/wordprocessingDrawing" xmlns:wp="http://schemas.openxmlformats.org/drawingml/2006/wordprocessingDrawing" xmlns:w10="urn:schemas-microsoft-com:office:word" xmlns:w="http://schemas.openxmlformats.org/wordprocessingml/2006/main" xmlns:w14="http://schemas.microsoft.com/office/word/2010/wordml" xmlns:w15="http://schemas.microsoft.com/office/word/2012/wordml" xmlns:w16cex="http://schemas.microsoft.com/office/word/2018/wordml/cex" xmlns:w16cid="http://schemas.microsoft.com/office/word/2016/wordml/cid" xmlns:w16="http://schemas.microsoft.com/office/word/2018/wordml" xmlns:w16se="http://schemas.microsoft.com/office/word/2015/wordml/symex" xmlns:wpg="http://schemas.microsoft.com/office/word/2010/wordprocessingGroup" xmlns:wpi="http://schemas.microsoft.com/office/word/2010/wordprocessingInk" xmlns:wne="http://schemas.microsoft.com/office/word/2006/wordml" xmlns:wps="http://schemas.microsoft.com/office/word/2010/wordprocessingShape" mc:Ignorable="w14 w15 w16se w16cid w16 w16cex wp14">
   <w:abstractNum w:abstractNumId="0" w15:restartNumberingAfterBreak="0">
     <w:nsid w:val="2DCE04B7"/>
     <w:multiLevelType w:val="multilevel"/>
@@ -813,7 +797,7 @@
 </file>
 
 <file path=word/styles.xml><?xml version="1.0" encoding="utf-8"?>
-<w:styles xmlns:mc="http://schemas.openxmlformats.org/markup-compatibility/2006" xmlns:r="http://schemas.openxmlformats.org/officeDocument/2006/relationships" xmlns:w="http://schemas.openxmlformats.org/wordprocessingml/2006/main" xmlns:w14="http://schemas.microsoft.com/office/word/2010/wordml" xmlns:w15="http://schemas.microsoft.com/office/word/2012/wordml" mc:Ignorable="w14 w15">
+<w:styles xmlns:mc="http://schemas.openxmlformats.org/markup-compatibility/2006" xmlns:r="http://schemas.openxmlformats.org/officeDocument/2006/relationships" xmlns:w="http://schemas.openxmlformats.org/wordprocessingml/2006/main" xmlns:w14="http://schemas.microsoft.com/office/word/2010/wordml" xmlns:w15="http://schemas.microsoft.com/office/word/2012/wordml" xmlns:w16cex="http://schemas.microsoft.com/office/word/2018/wordml/cex" xmlns:w16cid="http://schemas.microsoft.com/office/word/2016/wordml/cid" xmlns:w16="http://schemas.microsoft.com/office/word/2018/wordml" xmlns:w16se="http://schemas.microsoft.com/office/word/2015/wordml/symex" mc:Ignorable="w14 w15 w16se w16cid w16 w16cex">
   <w:docDefaults>
     <w:rPrDefault>
       <w:rPr>
@@ -829,7 +813,7 @@
       </w:pPr>
     </w:pPrDefault>
   </w:docDefaults>
-  <w:latentStyles w:defLockedState="0" w:defUIPriority="99" w:defSemiHidden="0" w:defUnhideWhenUsed="0" w:defQFormat="0" w:count="371">
+  <w:latentStyles w:defLockedState="0" w:defUIPriority="99" w:defSemiHidden="0" w:defUnhideWhenUsed="0" w:defQFormat="0" w:count="376">
     <w:lsdException w:name="Normal" w:uiPriority="0" w:qFormat="1"/>
     <w:lsdException w:name="heading 1" w:uiPriority="9" w:qFormat="1"/>
     <w:lsdException w:name="heading 2" w:semiHidden="1" w:uiPriority="9" w:unhideWhenUsed="1" w:qFormat="1"/>
@@ -935,7 +919,6 @@
     <w:lsdException w:name="HTML Sample" w:semiHidden="1" w:unhideWhenUsed="1"/>
     <w:lsdException w:name="HTML Typewriter" w:semiHidden="1" w:unhideWhenUsed="1"/>
     <w:lsdException w:name="HTML Variable" w:semiHidden="1" w:unhideWhenUsed="1"/>
-    <w:lsdException w:name="Normal Table" w:semiHidden="1" w:unhideWhenUsed="1"/>
     <w:lsdException w:name="annotation subject" w:semiHidden="1" w:unhideWhenUsed="1"/>
     <w:lsdException w:name="No List" w:semiHidden="1" w:unhideWhenUsed="1"/>
     <w:lsdException w:name="Outline List 1" w:semiHidden="1" w:unhideWhenUsed="1"/>
@@ -978,11 +961,8 @@
     <w:lsdException w:name="Table Contemporary" w:semiHidden="1" w:unhideWhenUsed="1"/>
     <w:lsdException w:name="Table Elegant" w:semiHidden="1" w:unhideWhenUsed="1"/>
     <w:lsdException w:name="Table Professional" w:semiHidden="1" w:unhideWhenUsed="1"/>
-    <w:lsdException w:name="Table Subtle 1" w:semiHidden="1" w:unhideWhenUsed="1"/>
     <w:lsdException w:name="Table Subtle 2" w:semiHidden="1" w:unhideWhenUsed="1"/>
     <w:lsdException w:name="Table Web 1" w:semiHidden="1" w:unhideWhenUsed="1"/>
-    <w:lsdException w:name="Table Web 2" w:semiHidden="1" w:unhideWhenUsed="1"/>
-    <w:lsdException w:name="Table Web 3" w:semiHidden="1" w:unhideWhenUsed="1"/>
     <w:lsdException w:name="Balloon Text" w:semiHidden="1" w:unhideWhenUsed="1"/>
     <w:lsdException w:name="Table Grid" w:uiPriority="39"/>
     <w:lsdException w:name="Table Theme" w:semiHidden="1" w:unhideWhenUsed="1"/>
@@ -1201,6 +1181,11 @@
     <w:lsdException w:name="List Table 5 Dark Accent 6" w:uiPriority="50"/>
     <w:lsdException w:name="List Table 6 Colorful Accent 6" w:uiPriority="51"/>
     <w:lsdException w:name="List Table 7 Colorful Accent 6" w:uiPriority="52"/>
+    <w:lsdException w:name="Mention" w:semiHidden="1" w:unhideWhenUsed="1"/>
+    <w:lsdException w:name="Smart Hyperlink" w:semiHidden="1" w:unhideWhenUsed="1"/>
+    <w:lsdException w:name="Hashtag" w:semiHidden="1" w:unhideWhenUsed="1"/>
+    <w:lsdException w:name="Unresolved Mention" w:semiHidden="1" w:unhideWhenUsed="1"/>
+    <w:lsdException w:name="Smart Link" w:semiHidden="1" w:unhideWhenUsed="1"/>
   </w:latentStyles>
   <w:style w:type="paragraph" w:default="1" w:styleId="Normal">
     <w:name w:val="Normal"/>

</xml_diff>

<commit_message>
chức năng Hủy đặt + Xem danh sách + thuê/đặt phòng search theo ngày
</commit_message>
<xml_diff>
--- a/Documents/2020_4_applicationdevelopment_ooad_NHOM14.docx
+++ b/Documents/2020_4_applicationdevelopment_ooad_NHOM14.docx
@@ -35,13 +35,23 @@
           <w:szCs w:val="26"/>
         </w:rPr>
       </w:pPr>
-      <w:r>
-        <w:rPr>
-          <w:rFonts w:ascii="Times New Roman" w:eastAsia="Times New Roman" w:hAnsi="Times New Roman" w:cs="Times New Roman"/>
-          <w:sz w:val="26"/>
-          <w:szCs w:val="26"/>
-        </w:rPr>
-        <w:t>Nhóm 14</w:t>
+      <w:proofErr w:type="spellStart"/>
+      <w:r>
+        <w:rPr>
+          <w:rFonts w:ascii="Times New Roman" w:eastAsia="Times New Roman" w:hAnsi="Times New Roman" w:cs="Times New Roman"/>
+          <w:sz w:val="26"/>
+          <w:szCs w:val="26"/>
+        </w:rPr>
+        <w:t>Nhóm</w:t>
+      </w:r>
+      <w:proofErr w:type="spellEnd"/>
+      <w:r>
+        <w:rPr>
+          <w:rFonts w:ascii="Times New Roman" w:eastAsia="Times New Roman" w:hAnsi="Times New Roman" w:cs="Times New Roman"/>
+          <w:sz w:val="26"/>
+          <w:szCs w:val="26"/>
+        </w:rPr>
+        <w:t xml:space="preserve"> 14</w:t>
       </w:r>
       <w:r>
         <w:rPr>
@@ -66,8 +76,54 @@
           <w:sz w:val="26"/>
           <w:szCs w:val="26"/>
         </w:rPr>
-        <w:t>- Thành viên nhóm</w:t>
-      </w:r>
+        <w:t xml:space="preserve">- </w:t>
+      </w:r>
+      <w:proofErr w:type="spellStart"/>
+      <w:r>
+        <w:rPr>
+          <w:rFonts w:ascii="Times New Roman" w:eastAsia="Times New Roman" w:hAnsi="Times New Roman" w:cs="Times New Roman"/>
+          <w:sz w:val="26"/>
+          <w:szCs w:val="26"/>
+        </w:rPr>
+        <w:t>Thành</w:t>
+      </w:r>
+      <w:proofErr w:type="spellEnd"/>
+      <w:r>
+        <w:rPr>
+          <w:rFonts w:ascii="Times New Roman" w:eastAsia="Times New Roman" w:hAnsi="Times New Roman" w:cs="Times New Roman"/>
+          <w:sz w:val="26"/>
+          <w:szCs w:val="26"/>
+        </w:rPr>
+        <w:t xml:space="preserve"> </w:t>
+      </w:r>
+      <w:proofErr w:type="spellStart"/>
+      <w:r>
+        <w:rPr>
+          <w:rFonts w:ascii="Times New Roman" w:eastAsia="Times New Roman" w:hAnsi="Times New Roman" w:cs="Times New Roman"/>
+          <w:sz w:val="26"/>
+          <w:szCs w:val="26"/>
+        </w:rPr>
+        <w:t>viên</w:t>
+      </w:r>
+      <w:proofErr w:type="spellEnd"/>
+      <w:r>
+        <w:rPr>
+          <w:rFonts w:ascii="Times New Roman" w:eastAsia="Times New Roman" w:hAnsi="Times New Roman" w:cs="Times New Roman"/>
+          <w:sz w:val="26"/>
+          <w:szCs w:val="26"/>
+        </w:rPr>
+        <w:t xml:space="preserve"> </w:t>
+      </w:r>
+      <w:proofErr w:type="spellStart"/>
+      <w:r>
+        <w:rPr>
+          <w:rFonts w:ascii="Times New Roman" w:eastAsia="Times New Roman" w:hAnsi="Times New Roman" w:cs="Times New Roman"/>
+          <w:sz w:val="26"/>
+          <w:szCs w:val="26"/>
+        </w:rPr>
+        <w:t>nhóm</w:t>
+      </w:r>
+      <w:proofErr w:type="spellEnd"/>
     </w:p>
     <w:p>
       <w:pPr>
@@ -97,8 +153,36 @@
           <w:sz w:val="26"/>
           <w:szCs w:val="26"/>
         </w:rPr>
-        <w:t>Lê Tuấn Kiệt</w:t>
-      </w:r>
+        <w:t xml:space="preserve">Lê </w:t>
+      </w:r>
+      <w:proofErr w:type="spellStart"/>
+      <w:r>
+        <w:rPr>
+          <w:rFonts w:ascii="Times New Roman" w:eastAsia="Times New Roman" w:hAnsi="Times New Roman" w:cs="Times New Roman"/>
+          <w:sz w:val="26"/>
+          <w:szCs w:val="26"/>
+        </w:rPr>
+        <w:t>Tuấn</w:t>
+      </w:r>
+      <w:proofErr w:type="spellEnd"/>
+      <w:r>
+        <w:rPr>
+          <w:rFonts w:ascii="Times New Roman" w:eastAsia="Times New Roman" w:hAnsi="Times New Roman" w:cs="Times New Roman"/>
+          <w:sz w:val="26"/>
+          <w:szCs w:val="26"/>
+        </w:rPr>
+        <w:t xml:space="preserve"> </w:t>
+      </w:r>
+      <w:proofErr w:type="spellStart"/>
+      <w:r>
+        <w:rPr>
+          <w:rFonts w:ascii="Times New Roman" w:eastAsia="Times New Roman" w:hAnsi="Times New Roman" w:cs="Times New Roman"/>
+          <w:sz w:val="26"/>
+          <w:szCs w:val="26"/>
+        </w:rPr>
+        <w:t>Kiệt</w:t>
+      </w:r>
+      <w:proofErr w:type="spellEnd"/>
     </w:p>
     <w:p>
       <w:pPr>
@@ -121,25 +205,83 @@
           <w:szCs w:val="26"/>
         </w:rPr>
       </w:pPr>
-      <w:r>
-        <w:rPr>
-          <w:rFonts w:ascii="Times New Roman" w:eastAsia="Times New Roman" w:hAnsi="Times New Roman" w:cs="Times New Roman"/>
-          <w:sz w:val="26"/>
-          <w:szCs w:val="26"/>
-        </w:rPr>
-        <w:t>Hoàng Sĩ Nguyên</w:t>
-      </w:r>
+      <w:proofErr w:type="spellStart"/>
+      <w:r>
+        <w:rPr>
+          <w:rFonts w:ascii="Times New Roman" w:eastAsia="Times New Roman" w:hAnsi="Times New Roman" w:cs="Times New Roman"/>
+          <w:sz w:val="26"/>
+          <w:szCs w:val="26"/>
+        </w:rPr>
+        <w:t>Hoàng</w:t>
+      </w:r>
+      <w:proofErr w:type="spellEnd"/>
+      <w:r>
+        <w:rPr>
+          <w:rFonts w:ascii="Times New Roman" w:eastAsia="Times New Roman" w:hAnsi="Times New Roman" w:cs="Times New Roman"/>
+          <w:sz w:val="26"/>
+          <w:szCs w:val="26"/>
+        </w:rPr>
+        <w:t xml:space="preserve"> </w:t>
+      </w:r>
+      <w:proofErr w:type="spellStart"/>
+      <w:r>
+        <w:rPr>
+          <w:rFonts w:ascii="Times New Roman" w:eastAsia="Times New Roman" w:hAnsi="Times New Roman" w:cs="Times New Roman"/>
+          <w:sz w:val="26"/>
+          <w:szCs w:val="26"/>
+        </w:rPr>
+        <w:t>Sĩ</w:t>
+      </w:r>
+      <w:proofErr w:type="spellEnd"/>
+      <w:r>
+        <w:rPr>
+          <w:rFonts w:ascii="Times New Roman" w:eastAsia="Times New Roman" w:hAnsi="Times New Roman" w:cs="Times New Roman"/>
+          <w:sz w:val="26"/>
+          <w:szCs w:val="26"/>
+        </w:rPr>
+        <w:t xml:space="preserve"> </w:t>
+      </w:r>
+      <w:proofErr w:type="spellStart"/>
+      <w:r>
+        <w:rPr>
+          <w:rFonts w:ascii="Times New Roman" w:eastAsia="Times New Roman" w:hAnsi="Times New Roman" w:cs="Times New Roman"/>
+          <w:sz w:val="26"/>
+          <w:szCs w:val="26"/>
+        </w:rPr>
+        <w:t>Nguyên</w:t>
+      </w:r>
+      <w:proofErr w:type="spellEnd"/>
     </w:p>
     <w:p>
       <w:pPr>
+        <w:pBdr>
+          <w:top w:val="nil"/>
+          <w:left w:val="nil"/>
+          <w:bottom w:val="nil"/>
+          <w:right w:val="nil"/>
+          <w:between w:val="nil"/>
+        </w:pBdr>
+        <w:ind w:left="360"/>
+        <w:contextualSpacing/>
         <w:jc w:val="both"/>
         <w:rPr>
           <w:rFonts w:ascii="Times New Roman" w:eastAsia="Times New Roman" w:hAnsi="Times New Roman" w:cs="Times New Roman"/>
+          <w:sz w:val="26"/>
+          <w:szCs w:val="26"/>
+        </w:rPr>
+      </w:pPr>
+    </w:p>
+    <w:p>
+      <w:pPr>
+        <w:jc w:val="both"/>
+        <w:rPr>
+          <w:rFonts w:ascii="Times New Roman" w:eastAsia="Times New Roman" w:hAnsi="Times New Roman" w:cs="Times New Roman"/>
           <w:b/>
           <w:sz w:val="26"/>
           <w:szCs w:val="26"/>
         </w:rPr>
       </w:pPr>
+      <w:proofErr w:type="spellStart"/>
       <w:r>
         <w:rPr>
           <w:rFonts w:ascii="Times New Roman" w:eastAsia="Times New Roman" w:hAnsi="Times New Roman" w:cs="Times New Roman"/>
@@ -147,7 +289,57 @@
           <w:sz w:val="26"/>
           <w:szCs w:val="26"/>
         </w:rPr>
-        <w:t>Tên ứng dụng:</w:t>
+        <w:t>Tên</w:t>
+      </w:r>
+      <w:proofErr w:type="spellEnd"/>
+      <w:r>
+        <w:rPr>
+          <w:rFonts w:ascii="Times New Roman" w:eastAsia="Times New Roman" w:hAnsi="Times New Roman" w:cs="Times New Roman"/>
+          <w:i/>
+          <w:sz w:val="26"/>
+          <w:szCs w:val="26"/>
+        </w:rPr>
+        <w:t xml:space="preserve"> </w:t>
+      </w:r>
+      <w:proofErr w:type="spellStart"/>
+      <w:r>
+        <w:rPr>
+          <w:rFonts w:ascii="Times New Roman" w:eastAsia="Times New Roman" w:hAnsi="Times New Roman" w:cs="Times New Roman"/>
+          <w:i/>
+          <w:sz w:val="26"/>
+          <w:szCs w:val="26"/>
+        </w:rPr>
+        <w:t>ứng</w:t>
+      </w:r>
+      <w:proofErr w:type="spellEnd"/>
+      <w:r>
+        <w:rPr>
+          <w:rFonts w:ascii="Times New Roman" w:eastAsia="Times New Roman" w:hAnsi="Times New Roman" w:cs="Times New Roman"/>
+          <w:i/>
+          <w:sz w:val="26"/>
+          <w:szCs w:val="26"/>
+        </w:rPr>
+        <w:t xml:space="preserve"> </w:t>
+      </w:r>
+      <w:proofErr w:type="spellStart"/>
+      <w:r>
+        <w:rPr>
+          <w:rFonts w:ascii="Times New Roman" w:eastAsia="Times New Roman" w:hAnsi="Times New Roman" w:cs="Times New Roman"/>
+          <w:i/>
+          <w:sz w:val="26"/>
+          <w:szCs w:val="26"/>
+        </w:rPr>
+        <w:t>dụng</w:t>
+      </w:r>
+      <w:proofErr w:type="spellEnd"/>
+      <w:r>
+        <w:rPr>
+          <w:rFonts w:ascii="Times New Roman" w:eastAsia="Times New Roman" w:hAnsi="Times New Roman" w:cs="Times New Roman"/>
+          <w:i/>
+          <w:sz w:val="26"/>
+          <w:szCs w:val="26"/>
+        </w:rPr>
+        <w:t>:</w:t>
       </w:r>
       <w:r>
         <w:rPr>
@@ -185,6 +377,7 @@
         </w:numPr>
         <w:ind w:left="360"/>
       </w:pPr>
+      <w:proofErr w:type="spellStart"/>
       <w:r>
         <w:rPr>
           <w:rFonts w:ascii="Times New Roman" w:eastAsia="Times New Roman" w:hAnsi="Times New Roman" w:cs="Times New Roman"/>
@@ -193,7 +386,62 @@
           <w:sz w:val="26"/>
           <w:szCs w:val="26"/>
         </w:rPr>
-        <w:t>Mô hình lớp (Class Diagram)</w:t>
+        <w:t>Mô</w:t>
+      </w:r>
+      <w:proofErr w:type="spellEnd"/>
+      <w:r>
+        <w:rPr>
+          <w:rFonts w:ascii="Times New Roman" w:eastAsia="Times New Roman" w:hAnsi="Times New Roman" w:cs="Times New Roman"/>
+          <w:b/>
+          <w:color w:val="000000"/>
+          <w:sz w:val="26"/>
+          <w:szCs w:val="26"/>
+        </w:rPr>
+        <w:t xml:space="preserve"> </w:t>
+      </w:r>
+      <w:proofErr w:type="spellStart"/>
+      <w:r>
+        <w:rPr>
+          <w:rFonts w:ascii="Times New Roman" w:eastAsia="Times New Roman" w:hAnsi="Times New Roman" w:cs="Times New Roman"/>
+          <w:b/>
+          <w:color w:val="000000"/>
+          <w:sz w:val="26"/>
+          <w:szCs w:val="26"/>
+        </w:rPr>
+        <w:t>hình</w:t>
+      </w:r>
+      <w:proofErr w:type="spellEnd"/>
+      <w:r>
+        <w:rPr>
+          <w:rFonts w:ascii="Times New Roman" w:eastAsia="Times New Roman" w:hAnsi="Times New Roman" w:cs="Times New Roman"/>
+          <w:b/>
+          <w:color w:val="000000"/>
+          <w:sz w:val="26"/>
+          <w:szCs w:val="26"/>
+        </w:rPr>
+        <w:t xml:space="preserve"> </w:t>
+      </w:r>
+      <w:proofErr w:type="spellStart"/>
+      <w:r>
+        <w:rPr>
+          <w:rFonts w:ascii="Times New Roman" w:eastAsia="Times New Roman" w:hAnsi="Times New Roman" w:cs="Times New Roman"/>
+          <w:b/>
+          <w:color w:val="000000"/>
+          <w:sz w:val="26"/>
+          <w:szCs w:val="26"/>
+        </w:rPr>
+        <w:t>lớp</w:t>
+      </w:r>
+      <w:proofErr w:type="spellEnd"/>
+      <w:r>
+        <w:rPr>
+          <w:rFonts w:ascii="Times New Roman" w:eastAsia="Times New Roman" w:hAnsi="Times New Roman" w:cs="Times New Roman"/>
+          <w:b/>
+          <w:color w:val="000000"/>
+          <w:sz w:val="26"/>
+          <w:szCs w:val="26"/>
+        </w:rPr>
+        <w:t xml:space="preserve"> (Class Diagram)</w:t>
       </w:r>
     </w:p>
     <w:p>
@@ -209,6 +457,7 @@
           <w:szCs w:val="24"/>
         </w:rPr>
       </w:pPr>
+      <w:proofErr w:type="spellStart"/>
       <w:r>
         <w:rPr>
           <w:rFonts w:ascii="Times New Roman" w:eastAsia="Times New Roman" w:hAnsi="Times New Roman" w:cs="Times New Roman"/>
@@ -216,7 +465,17 @@
           <w:sz w:val="24"/>
           <w:szCs w:val="24"/>
         </w:rPr>
-        <w:t>Lớp Entity</w:t>
+        <w:t>Lớp</w:t>
+      </w:r>
+      <w:proofErr w:type="spellEnd"/>
+      <w:r>
+        <w:rPr>
+          <w:rFonts w:ascii="Times New Roman" w:eastAsia="Times New Roman" w:hAnsi="Times New Roman" w:cs="Times New Roman"/>
+          <w:b/>
+          <w:sz w:val="24"/>
+          <w:szCs w:val="24"/>
+        </w:rPr>
+        <w:t xml:space="preserve"> Entity</w:t>
       </w:r>
     </w:p>
     <w:p>
@@ -302,6 +561,7 @@
           <w:szCs w:val="24"/>
         </w:rPr>
       </w:pPr>
+      <w:proofErr w:type="spellStart"/>
       <w:r>
         <w:rPr>
           <w:rFonts w:ascii="Times New Roman" w:eastAsia="Times New Roman" w:hAnsi="Times New Roman" w:cs="Times New Roman"/>
@@ -309,7 +569,37 @@
           <w:sz w:val="24"/>
           <w:szCs w:val="24"/>
         </w:rPr>
-        <w:t>Mô hình CSDL</w:t>
+        <w:t>Mô</w:t>
+      </w:r>
+      <w:proofErr w:type="spellEnd"/>
+      <w:r>
+        <w:rPr>
+          <w:rFonts w:ascii="Times New Roman" w:eastAsia="Times New Roman" w:hAnsi="Times New Roman" w:cs="Times New Roman"/>
+          <w:b/>
+          <w:sz w:val="24"/>
+          <w:szCs w:val="24"/>
+        </w:rPr>
+        <w:t xml:space="preserve"> </w:t>
+      </w:r>
+      <w:proofErr w:type="spellStart"/>
+      <w:r>
+        <w:rPr>
+          <w:rFonts w:ascii="Times New Roman" w:eastAsia="Times New Roman" w:hAnsi="Times New Roman" w:cs="Times New Roman"/>
+          <w:b/>
+          <w:sz w:val="24"/>
+          <w:szCs w:val="24"/>
+        </w:rPr>
+        <w:t>hình</w:t>
+      </w:r>
+      <w:proofErr w:type="spellEnd"/>
+      <w:r>
+        <w:rPr>
+          <w:rFonts w:ascii="Times New Roman" w:eastAsia="Times New Roman" w:hAnsi="Times New Roman" w:cs="Times New Roman"/>
+          <w:b/>
+          <w:sz w:val="24"/>
+          <w:szCs w:val="24"/>
+        </w:rPr>
+        <w:t xml:space="preserve"> CSDL</w:t>
       </w:r>
     </w:p>
     <w:p>
@@ -415,15 +705,225 @@
         <w:color w:val="000000"/>
       </w:rPr>
     </w:pPr>
-    <w:r>
-      <w:rPr>
-        <w:rFonts w:ascii="Times New Roman" w:eastAsia="Times New Roman" w:hAnsi="Times New Roman" w:cs="Times New Roman"/>
-        <w:i/>
-        <w:color w:val="000000"/>
-        <w:sz w:val="26"/>
-        <w:szCs w:val="26"/>
-      </w:rPr>
-      <w:t>Bộ môn SE - Khoa Công nghệ thông tin – Trường Đại học Công nghiệp TP. HCM</w:t>
+    <w:proofErr w:type="spellStart"/>
+    <w:r>
+      <w:rPr>
+        <w:rFonts w:ascii="Times New Roman" w:eastAsia="Times New Roman" w:hAnsi="Times New Roman" w:cs="Times New Roman"/>
+        <w:i/>
+        <w:color w:val="000000"/>
+        <w:sz w:val="26"/>
+        <w:szCs w:val="26"/>
+      </w:rPr>
+      <w:t>Bộ</w:t>
+    </w:r>
+    <w:proofErr w:type="spellEnd"/>
+    <w:r>
+      <w:rPr>
+        <w:rFonts w:ascii="Times New Roman" w:eastAsia="Times New Roman" w:hAnsi="Times New Roman" w:cs="Times New Roman"/>
+        <w:i/>
+        <w:color w:val="000000"/>
+        <w:sz w:val="26"/>
+        <w:szCs w:val="26"/>
+      </w:rPr>
+      <w:t xml:space="preserve"> </w:t>
+    </w:r>
+    <w:proofErr w:type="spellStart"/>
+    <w:r>
+      <w:rPr>
+        <w:rFonts w:ascii="Times New Roman" w:eastAsia="Times New Roman" w:hAnsi="Times New Roman" w:cs="Times New Roman"/>
+        <w:i/>
+        <w:color w:val="000000"/>
+        <w:sz w:val="26"/>
+        <w:szCs w:val="26"/>
+      </w:rPr>
+      <w:t>môn</w:t>
+    </w:r>
+    <w:proofErr w:type="spellEnd"/>
+    <w:r>
+      <w:rPr>
+        <w:rFonts w:ascii="Times New Roman" w:eastAsia="Times New Roman" w:hAnsi="Times New Roman" w:cs="Times New Roman"/>
+        <w:i/>
+        <w:color w:val="000000"/>
+        <w:sz w:val="26"/>
+        <w:szCs w:val="26"/>
+      </w:rPr>
+      <w:t xml:space="preserve"> SE - Khoa </w:t>
+    </w:r>
+    <w:proofErr w:type="spellStart"/>
+    <w:r>
+      <w:rPr>
+        <w:rFonts w:ascii="Times New Roman" w:eastAsia="Times New Roman" w:hAnsi="Times New Roman" w:cs="Times New Roman"/>
+        <w:i/>
+        <w:color w:val="000000"/>
+        <w:sz w:val="26"/>
+        <w:szCs w:val="26"/>
+      </w:rPr>
+      <w:t>Công</w:t>
+    </w:r>
+    <w:proofErr w:type="spellEnd"/>
+    <w:r>
+      <w:rPr>
+        <w:rFonts w:ascii="Times New Roman" w:eastAsia="Times New Roman" w:hAnsi="Times New Roman" w:cs="Times New Roman"/>
+        <w:i/>
+        <w:color w:val="000000"/>
+        <w:sz w:val="26"/>
+        <w:szCs w:val="26"/>
+      </w:rPr>
+      <w:t xml:space="preserve"> </w:t>
+    </w:r>
+    <w:proofErr w:type="spellStart"/>
+    <w:r>
+      <w:rPr>
+        <w:rFonts w:ascii="Times New Roman" w:eastAsia="Times New Roman" w:hAnsi="Times New Roman" w:cs="Times New Roman"/>
+        <w:i/>
+        <w:color w:val="000000"/>
+        <w:sz w:val="26"/>
+        <w:szCs w:val="26"/>
+      </w:rPr>
+      <w:t>nghệ</w:t>
+    </w:r>
+    <w:proofErr w:type="spellEnd"/>
+    <w:r>
+      <w:rPr>
+        <w:rFonts w:ascii="Times New Roman" w:eastAsia="Times New Roman" w:hAnsi="Times New Roman" w:cs="Times New Roman"/>
+        <w:i/>
+        <w:color w:val="000000"/>
+        <w:sz w:val="26"/>
+        <w:szCs w:val="26"/>
+      </w:rPr>
+      <w:t xml:space="preserve"> </w:t>
+    </w:r>
+    <w:proofErr w:type="spellStart"/>
+    <w:r>
+      <w:rPr>
+        <w:rFonts w:ascii="Times New Roman" w:eastAsia="Times New Roman" w:hAnsi="Times New Roman" w:cs="Times New Roman"/>
+        <w:i/>
+        <w:color w:val="000000"/>
+        <w:sz w:val="26"/>
+        <w:szCs w:val="26"/>
+      </w:rPr>
+      <w:t>thông</w:t>
+    </w:r>
+    <w:proofErr w:type="spellEnd"/>
+    <w:r>
+      <w:rPr>
+        <w:rFonts w:ascii="Times New Roman" w:eastAsia="Times New Roman" w:hAnsi="Times New Roman" w:cs="Times New Roman"/>
+        <w:i/>
+        <w:color w:val="000000"/>
+        <w:sz w:val="26"/>
+        <w:szCs w:val="26"/>
+      </w:rPr>
+      <w:t xml:space="preserve"> tin – </w:t>
+    </w:r>
+    <w:proofErr w:type="spellStart"/>
+    <w:r>
+      <w:rPr>
+        <w:rFonts w:ascii="Times New Roman" w:eastAsia="Times New Roman" w:hAnsi="Times New Roman" w:cs="Times New Roman"/>
+        <w:i/>
+        <w:color w:val="000000"/>
+        <w:sz w:val="26"/>
+        <w:szCs w:val="26"/>
+      </w:rPr>
+      <w:t>Trường</w:t>
+    </w:r>
+    <w:proofErr w:type="spellEnd"/>
+    <w:r>
+      <w:rPr>
+        <w:rFonts w:ascii="Times New Roman" w:eastAsia="Times New Roman" w:hAnsi="Times New Roman" w:cs="Times New Roman"/>
+        <w:i/>
+        <w:color w:val="000000"/>
+        <w:sz w:val="26"/>
+        <w:szCs w:val="26"/>
+      </w:rPr>
+      <w:t xml:space="preserve"> </w:t>
+    </w:r>
+    <w:proofErr w:type="spellStart"/>
+    <w:r>
+      <w:rPr>
+        <w:rFonts w:ascii="Times New Roman" w:eastAsia="Times New Roman" w:hAnsi="Times New Roman" w:cs="Times New Roman"/>
+        <w:i/>
+        <w:color w:val="000000"/>
+        <w:sz w:val="26"/>
+        <w:szCs w:val="26"/>
+      </w:rPr>
+      <w:t>Đại</w:t>
+    </w:r>
+    <w:proofErr w:type="spellEnd"/>
+    <w:r>
+      <w:rPr>
+        <w:rFonts w:ascii="Times New Roman" w:eastAsia="Times New Roman" w:hAnsi="Times New Roman" w:cs="Times New Roman"/>
+        <w:i/>
+        <w:color w:val="000000"/>
+        <w:sz w:val="26"/>
+        <w:szCs w:val="26"/>
+      </w:rPr>
+      <w:t xml:space="preserve"> </w:t>
+    </w:r>
+    <w:proofErr w:type="spellStart"/>
+    <w:r>
+      <w:rPr>
+        <w:rFonts w:ascii="Times New Roman" w:eastAsia="Times New Roman" w:hAnsi="Times New Roman" w:cs="Times New Roman"/>
+        <w:i/>
+        <w:color w:val="000000"/>
+        <w:sz w:val="26"/>
+        <w:szCs w:val="26"/>
+      </w:rPr>
+      <w:t>học</w:t>
+    </w:r>
+    <w:proofErr w:type="spellEnd"/>
+    <w:r>
+      <w:rPr>
+        <w:rFonts w:ascii="Times New Roman" w:eastAsia="Times New Roman" w:hAnsi="Times New Roman" w:cs="Times New Roman"/>
+        <w:i/>
+        <w:color w:val="000000"/>
+        <w:sz w:val="26"/>
+        <w:szCs w:val="26"/>
+      </w:rPr>
+      <w:t xml:space="preserve"> </w:t>
+    </w:r>
+    <w:proofErr w:type="spellStart"/>
+    <w:r>
+      <w:rPr>
+        <w:rFonts w:ascii="Times New Roman" w:eastAsia="Times New Roman" w:hAnsi="Times New Roman" w:cs="Times New Roman"/>
+        <w:i/>
+        <w:color w:val="000000"/>
+        <w:sz w:val="26"/>
+        <w:szCs w:val="26"/>
+      </w:rPr>
+      <w:t>Công</w:t>
+    </w:r>
+    <w:proofErr w:type="spellEnd"/>
+    <w:r>
+      <w:rPr>
+        <w:rFonts w:ascii="Times New Roman" w:eastAsia="Times New Roman" w:hAnsi="Times New Roman" w:cs="Times New Roman"/>
+        <w:i/>
+        <w:color w:val="000000"/>
+        <w:sz w:val="26"/>
+        <w:szCs w:val="26"/>
+      </w:rPr>
+      <w:t xml:space="preserve"> </w:t>
+    </w:r>
+    <w:proofErr w:type="spellStart"/>
+    <w:r>
+      <w:rPr>
+        <w:rFonts w:ascii="Times New Roman" w:eastAsia="Times New Roman" w:hAnsi="Times New Roman" w:cs="Times New Roman"/>
+        <w:i/>
+        <w:color w:val="000000"/>
+        <w:sz w:val="26"/>
+        <w:szCs w:val="26"/>
+      </w:rPr>
+      <w:t>nghiệp</w:t>
+    </w:r>
+    <w:proofErr w:type="spellEnd"/>
+    <w:r>
+      <w:rPr>
+        <w:rFonts w:ascii="Times New Roman" w:eastAsia="Times New Roman" w:hAnsi="Times New Roman" w:cs="Times New Roman"/>
+        <w:i/>
+        <w:color w:val="000000"/>
+        <w:sz w:val="26"/>
+        <w:szCs w:val="26"/>
+      </w:rPr>
+      <w:t xml:space="preserve"> TP. HCM</w:t>
     </w:r>
     <w:r>
       <w:rPr>
@@ -546,7 +1046,7 @@
         </mc:Choice>
         <mc:Fallback>
           <w:pict>
-            <v:shapetype w14:anchorId="46F28871" id="_x0000_t32" coordsize="21600,21600" o:spt="32" o:oned="t" path="m,l21600,21600e" filled="f">
+            <v:shapetype w14:anchorId="517759A1" id="_x0000_t32" coordsize="21600,21600" o:spt="32" o:oned="t" path="m,l21600,21600e" filled="f">
               <v:path arrowok="t" fillok="f" o:connecttype="none"/>
               <o:lock v:ext="edit" shapetype="t"/>
             </v:shapetype>
@@ -919,6 +1419,7 @@
     <w:lsdException w:name="HTML Sample" w:semiHidden="1" w:unhideWhenUsed="1"/>
     <w:lsdException w:name="HTML Typewriter" w:semiHidden="1" w:unhideWhenUsed="1"/>
     <w:lsdException w:name="HTML Variable" w:semiHidden="1" w:unhideWhenUsed="1"/>
+    <w:lsdException w:name="Normal Table" w:semiHidden="1" w:unhideWhenUsed="1"/>
     <w:lsdException w:name="annotation subject" w:semiHidden="1" w:unhideWhenUsed="1"/>
     <w:lsdException w:name="No List" w:semiHidden="1" w:unhideWhenUsed="1"/>
     <w:lsdException w:name="Outline List 1" w:semiHidden="1" w:unhideWhenUsed="1"/>
@@ -961,8 +1462,11 @@
     <w:lsdException w:name="Table Contemporary" w:semiHidden="1" w:unhideWhenUsed="1"/>
     <w:lsdException w:name="Table Elegant" w:semiHidden="1" w:unhideWhenUsed="1"/>
     <w:lsdException w:name="Table Professional" w:semiHidden="1" w:unhideWhenUsed="1"/>
+    <w:lsdException w:name="Table Subtle 1" w:semiHidden="1" w:unhideWhenUsed="1"/>
     <w:lsdException w:name="Table Subtle 2" w:semiHidden="1" w:unhideWhenUsed="1"/>
     <w:lsdException w:name="Table Web 1" w:semiHidden="1" w:unhideWhenUsed="1"/>
+    <w:lsdException w:name="Table Web 2" w:semiHidden="1" w:unhideWhenUsed="1"/>
+    <w:lsdException w:name="Table Web 3" w:semiHidden="1" w:unhideWhenUsed="1"/>
     <w:lsdException w:name="Balloon Text" w:semiHidden="1" w:unhideWhenUsed="1"/>
     <w:lsdException w:name="Table Grid" w:uiPriority="39"/>
     <w:lsdException w:name="Table Theme" w:semiHidden="1" w:unhideWhenUsed="1"/>

</xml_diff>